<commit_message>
create Brandmower Settings.docx(net settings dir)
</commit_message>
<xml_diff>
--- a/BUILD_TEST_LOG/NET_SETTINGS/Java Net Settings.docx
+++ b/BUILD_TEST_LOG/NET_SETTINGS/Java Net Settings.docx
@@ -398,30 +398,1130 @@
     </w:p>
     <w:p>
       <w:r>
-        <w:t>Use administrator account</w:t>
-      </w:r>
-    </w:p>
-    <w:p>
-      <w:r>
-        <w:t>See if something was blocked automatically</w:t>
-      </w:r>
-    </w:p>
-    <w:p>
-      <w:r>
-        <w:t>USE THIS</w:t>
-      </w:r>
+        <w:t xml:space="preserve">See </w:t>
+      </w:r>
+      <w:proofErr w:type="spellStart"/>
+      <w:r>
+        <w:t>Brandmower</w:t>
+      </w:r>
+      <w:proofErr w:type="spellEnd"/>
+      <w:r>
+        <w:t xml:space="preserve"> Settings.docx</w:t>
+      </w:r>
+      <w:bookmarkStart w:id="1" w:name="_GoBack"/>
+      <w:bookmarkEnd w:id="1"/>
+    </w:p>
+    <w:p>
+      <w:pPr>
+        <w:pStyle w:val="1"/>
+      </w:pPr>
+      <w:proofErr w:type="spellStart"/>
+      <w:r>
+        <w:t>net</w:t>
+      </w:r>
+      <w:r>
+        <w:t>.</w:t>
+      </w:r>
+      <w:r>
+        <w:t>properties</w:t>
+      </w:r>
+      <w:bookmarkEnd w:id="0"/>
+      <w:proofErr w:type="spellEnd"/>
+    </w:p>
+    <w:p>
+      <w:proofErr w:type="gramStart"/>
+      <w:r>
+        <w:t>location</w:t>
+      </w:r>
+      <w:proofErr w:type="gramEnd"/>
+      <w:r>
+        <w:t xml:space="preserve">: </w:t>
+      </w:r>
+      <w:r>
+        <w:t>*</w:t>
+      </w:r>
+      <w:proofErr w:type="spellStart"/>
+      <w:r>
+        <w:t>jre</w:t>
+      </w:r>
+      <w:proofErr w:type="spellEnd"/>
+      <w:r>
+        <w:t>/</w:t>
+      </w:r>
+      <w:r>
+        <w:t>lib</w:t>
+      </w:r>
+    </w:p>
+    <w:p>
+      <w:proofErr w:type="spellStart"/>
+      <w:proofErr w:type="gramStart"/>
+      <w:r>
+        <w:t>netbeans</w:t>
+      </w:r>
+      <w:proofErr w:type="spellEnd"/>
+      <w:proofErr w:type="gramEnd"/>
+      <w:r>
+        <w:t xml:space="preserve"> </w:t>
+      </w:r>
+      <w:r>
+        <w:rPr>
+          <w:lang w:val="ru-RU"/>
+        </w:rPr>
+        <w:t>использует</w:t>
+      </w:r>
+      <w:r>
+        <w:t xml:space="preserve"> </w:t>
+      </w:r>
+      <w:proofErr w:type="spellStart"/>
+      <w:r>
+        <w:t>jdk</w:t>
+      </w:r>
+      <w:proofErr w:type="spellEnd"/>
+      <w:r>
+        <w:t>/</w:t>
+      </w:r>
+      <w:proofErr w:type="spellStart"/>
+      <w:r>
+        <w:t>jre</w:t>
+      </w:r>
+      <w:proofErr w:type="spellEnd"/>
+      <w:r>
+        <w:t>(</w:t>
+      </w:r>
+      <w:r>
+        <w:t xml:space="preserve">see </w:t>
+      </w:r>
+      <w:proofErr w:type="spellStart"/>
+      <w:r>
+        <w:t>netbeans</w:t>
+      </w:r>
+      <w:proofErr w:type="spellEnd"/>
+      <w:r>
+        <w:t>/</w:t>
+      </w:r>
+      <w:proofErr w:type="spellStart"/>
+      <w:r>
+        <w:t>etc</w:t>
+      </w:r>
+      <w:proofErr w:type="spellEnd"/>
+      <w:r>
+        <w:t>/</w:t>
+      </w:r>
+      <w:proofErr w:type="spellStart"/>
+      <w:r>
+        <w:t>netbeans.conf</w:t>
+      </w:r>
+      <w:proofErr w:type="spellEnd"/>
+      <w:r>
+        <w:t>)</w:t>
+      </w:r>
+    </w:p>
+    <w:p>
+      <w:pPr>
+        <w:rPr>
+          <w:lang w:val="ru-RU"/>
+        </w:rPr>
+      </w:pPr>
+      <w:r>
+        <w:rPr>
+          <w:lang w:val="ru-RU"/>
+        </w:rPr>
+        <w:t>Подхватываются при запуске программы</w:t>
+      </w:r>
+    </w:p>
+    <w:p>
+      <w:pPr>
+        <w:rPr>
+          <w:rFonts w:ascii="Courier New" w:hAnsi="Courier New" w:cs="Courier New"/>
+          <w:lang w:val="ru-RU"/>
+        </w:rPr>
+      </w:pPr>
+      <w:r>
+        <w:rPr>
+          <w:lang w:val="ru-RU"/>
+        </w:rPr>
+        <w:t>Содержание</w:t>
+      </w:r>
+      <w:r>
+        <w:rPr>
+          <w:lang w:val="ru-RU"/>
+        </w:rPr>
+        <w:br/>
+      </w:r>
+      <w:r>
+        <w:rPr>
+          <w:rFonts w:ascii="Courier New" w:hAnsi="Courier New" w:cs="Courier New"/>
+        </w:rPr>
+        <w:t>java</w:t>
+      </w:r>
+      <w:r>
+        <w:rPr>
+          <w:rFonts w:ascii="Courier New" w:hAnsi="Courier New" w:cs="Courier New"/>
+          <w:lang w:val="ru-RU"/>
+        </w:rPr>
+        <w:t>.</w:t>
+      </w:r>
+      <w:r>
+        <w:rPr>
+          <w:rFonts w:ascii="Courier New" w:hAnsi="Courier New" w:cs="Courier New"/>
+        </w:rPr>
+        <w:t>net</w:t>
+      </w:r>
+      <w:r>
+        <w:rPr>
+          <w:rFonts w:ascii="Courier New" w:hAnsi="Courier New" w:cs="Courier New"/>
+          <w:lang w:val="ru-RU"/>
+        </w:rPr>
+        <w:t>.</w:t>
+      </w:r>
+      <w:proofErr w:type="spellStart"/>
+      <w:r>
+        <w:rPr>
+          <w:rFonts w:ascii="Courier New" w:hAnsi="Courier New" w:cs="Courier New"/>
+        </w:rPr>
+        <w:t>useSystemProxies</w:t>
+      </w:r>
+      <w:proofErr w:type="spellEnd"/>
+      <w:r>
+        <w:rPr>
+          <w:rFonts w:ascii="Courier New" w:hAnsi="Courier New" w:cs="Courier New"/>
+          <w:lang w:val="ru-RU"/>
+        </w:rPr>
+        <w:t>=</w:t>
+      </w:r>
+      <w:r>
+        <w:rPr>
+          <w:rFonts w:ascii="Courier New" w:hAnsi="Courier New" w:cs="Courier New"/>
+        </w:rPr>
+        <w:t>false</w:t>
+      </w:r>
+    </w:p>
+    <w:p>
+      <w:pPr>
+        <w:rPr>
+          <w:rFonts w:ascii="Courier New" w:hAnsi="Courier New" w:cs="Courier New"/>
+          <w:lang w:val="ru-RU"/>
+        </w:rPr>
+      </w:pPr>
+      <w:r>
+        <w:rPr>
+          <w:rFonts w:ascii="Courier New" w:hAnsi="Courier New" w:cs="Courier New"/>
+          <w:lang w:val="ru-RU"/>
+        </w:rPr>
+        <w:t>#</w:t>
+      </w:r>
+    </w:p>
+    <w:p>
+      <w:pPr>
+        <w:rPr>
+          <w:rFonts w:ascii="Courier New" w:hAnsi="Courier New" w:cs="Courier New"/>
+          <w:lang w:val="ru-RU"/>
+        </w:rPr>
+      </w:pPr>
+      <w:r>
+        <w:rPr>
+          <w:rFonts w:ascii="Courier New" w:hAnsi="Courier New" w:cs="Courier New"/>
+        </w:rPr>
+        <w:t>http</w:t>
+      </w:r>
+      <w:r>
+        <w:rPr>
+          <w:rFonts w:ascii="Courier New" w:hAnsi="Courier New" w:cs="Courier New"/>
+          <w:lang w:val="ru-RU"/>
+        </w:rPr>
+        <w:t>.</w:t>
+      </w:r>
+      <w:proofErr w:type="spellStart"/>
+      <w:r>
+        <w:rPr>
+          <w:rFonts w:ascii="Courier New" w:hAnsi="Courier New" w:cs="Courier New"/>
+        </w:rPr>
+        <w:t>proxyHost</w:t>
+      </w:r>
+      <w:proofErr w:type="spellEnd"/>
+      <w:r>
+        <w:rPr>
+          <w:rFonts w:ascii="Courier New" w:hAnsi="Courier New" w:cs="Courier New"/>
+          <w:lang w:val="ru-RU"/>
+        </w:rPr>
+        <w:t>=</w:t>
+      </w:r>
+      <w:r>
+        <w:rPr>
+          <w:rFonts w:ascii="Courier New" w:hAnsi="Courier New" w:cs="Courier New"/>
+        </w:rPr>
+        <w:t>proxy</w:t>
+      </w:r>
+      <w:r>
+        <w:rPr>
+          <w:rFonts w:ascii="Courier New" w:hAnsi="Courier New" w:cs="Courier New"/>
+          <w:lang w:val="ru-RU"/>
+        </w:rPr>
+        <w:t>.</w:t>
+      </w:r>
+      <w:proofErr w:type="spellStart"/>
+      <w:r>
+        <w:rPr>
+          <w:rFonts w:ascii="Courier New" w:hAnsi="Courier New" w:cs="Courier New"/>
+        </w:rPr>
+        <w:t>npopm</w:t>
+      </w:r>
+      <w:proofErr w:type="spellEnd"/>
+      <w:r>
+        <w:rPr>
+          <w:rFonts w:ascii="Courier New" w:hAnsi="Courier New" w:cs="Courier New"/>
+          <w:lang w:val="ru-RU"/>
+        </w:rPr>
+        <w:t>.</w:t>
+      </w:r>
+      <w:proofErr w:type="spellStart"/>
+      <w:r>
+        <w:rPr>
+          <w:rFonts w:ascii="Courier New" w:hAnsi="Courier New" w:cs="Courier New"/>
+        </w:rPr>
+        <w:t>ru</w:t>
+      </w:r>
+      <w:proofErr w:type="spellEnd"/>
+    </w:p>
+    <w:p>
+      <w:pPr>
+        <w:rPr>
+          <w:rFonts w:ascii="Courier New" w:hAnsi="Courier New" w:cs="Courier New"/>
+          <w:lang w:val="ru-RU"/>
+        </w:rPr>
+      </w:pPr>
+      <w:r>
+        <w:rPr>
+          <w:rFonts w:ascii="Courier New" w:hAnsi="Courier New" w:cs="Courier New"/>
+        </w:rPr>
+        <w:t>http</w:t>
+      </w:r>
+      <w:r>
+        <w:rPr>
+          <w:rFonts w:ascii="Courier New" w:hAnsi="Courier New" w:cs="Courier New"/>
+          <w:lang w:val="ru-RU"/>
+        </w:rPr>
+        <w:t>.</w:t>
+      </w:r>
+      <w:proofErr w:type="spellStart"/>
+      <w:r>
+        <w:rPr>
+          <w:rFonts w:ascii="Courier New" w:hAnsi="Courier New" w:cs="Courier New"/>
+        </w:rPr>
+        <w:t>proxyPort</w:t>
+      </w:r>
+      <w:proofErr w:type="spellEnd"/>
+      <w:r>
+        <w:rPr>
+          <w:rFonts w:ascii="Courier New" w:hAnsi="Courier New" w:cs="Courier New"/>
+          <w:lang w:val="ru-RU"/>
+        </w:rPr>
+        <w:t>=3128</w:t>
+      </w:r>
+    </w:p>
+    <w:p>
+      <w:pPr>
+        <w:rPr>
+          <w:rFonts w:ascii="Courier New" w:hAnsi="Courier New" w:cs="Courier New"/>
+          <w:lang w:val="ru-RU"/>
+        </w:rPr>
+      </w:pPr>
+      <w:r>
+        <w:rPr>
+          <w:rFonts w:ascii="Courier New" w:hAnsi="Courier New" w:cs="Courier New"/>
+        </w:rPr>
+        <w:t>http</w:t>
+      </w:r>
+      <w:r>
+        <w:rPr>
+          <w:rFonts w:ascii="Courier New" w:hAnsi="Courier New" w:cs="Courier New"/>
+          <w:lang w:val="ru-RU"/>
+        </w:rPr>
+        <w:t>.</w:t>
+      </w:r>
+      <w:proofErr w:type="spellStart"/>
+      <w:r>
+        <w:rPr>
+          <w:rFonts w:ascii="Courier New" w:hAnsi="Courier New" w:cs="Courier New"/>
+        </w:rPr>
+        <w:t>proxyUser</w:t>
+      </w:r>
+      <w:proofErr w:type="spellEnd"/>
+      <w:r>
+        <w:rPr>
+          <w:rFonts w:ascii="Courier New" w:hAnsi="Courier New" w:cs="Courier New"/>
+          <w:lang w:val="ru-RU"/>
+        </w:rPr>
+        <w:t>=</w:t>
+      </w:r>
+      <w:proofErr w:type="spellStart"/>
+      <w:r>
+        <w:rPr>
+          <w:rFonts w:ascii="Courier New" w:hAnsi="Courier New" w:cs="Courier New"/>
+        </w:rPr>
+        <w:t>ayrat</w:t>
+      </w:r>
+      <w:proofErr w:type="spellEnd"/>
+    </w:p>
+    <w:p>
+      <w:pPr>
+        <w:rPr>
+          <w:rFonts w:ascii="Courier New" w:hAnsi="Courier New" w:cs="Courier New"/>
+          <w:lang w:val="ru-RU"/>
+        </w:rPr>
+      </w:pPr>
+      <w:r>
+        <w:rPr>
+          <w:rFonts w:ascii="Courier New" w:hAnsi="Courier New" w:cs="Courier New"/>
+        </w:rPr>
+        <w:t>http</w:t>
+      </w:r>
+      <w:r>
+        <w:rPr>
+          <w:rFonts w:ascii="Courier New" w:hAnsi="Courier New" w:cs="Courier New"/>
+          <w:lang w:val="ru-RU"/>
+        </w:rPr>
+        <w:t>.</w:t>
+      </w:r>
+      <w:proofErr w:type="spellStart"/>
+      <w:r>
+        <w:rPr>
+          <w:rFonts w:ascii="Courier New" w:hAnsi="Courier New" w:cs="Courier New"/>
+        </w:rPr>
+        <w:t>proxyPassword</w:t>
+      </w:r>
+      <w:proofErr w:type="spellEnd"/>
+      <w:r>
+        <w:rPr>
+          <w:rFonts w:ascii="Courier New" w:hAnsi="Courier New" w:cs="Courier New"/>
+          <w:lang w:val="ru-RU"/>
+        </w:rPr>
+        <w:t>=888888</w:t>
+      </w:r>
+    </w:p>
+    <w:p>
+      <w:pPr>
+        <w:rPr>
+          <w:rFonts w:ascii="Courier New" w:hAnsi="Courier New" w:cs="Courier New"/>
+          <w:lang w:val="ru-RU"/>
+        </w:rPr>
+      </w:pPr>
+      <w:r>
+        <w:rPr>
+          <w:rFonts w:ascii="Courier New" w:hAnsi="Courier New" w:cs="Courier New"/>
+          <w:lang w:val="ru-RU"/>
+        </w:rPr>
+        <w:t>#</w:t>
+      </w:r>
+    </w:p>
+    <w:p>
+      <w:pPr>
+        <w:spacing w:after="0" w:line="240" w:lineRule="auto"/>
+        <w:rPr>
+          <w:rFonts w:ascii="Courier New" w:hAnsi="Courier New" w:cs="Courier New"/>
+          <w:lang w:val="ru-RU"/>
+        </w:rPr>
+      </w:pPr>
+      <w:r>
+        <w:rPr>
+          <w:rFonts w:ascii="Courier New" w:hAnsi="Courier New" w:cs="Courier New"/>
+        </w:rPr>
+        <w:t>https</w:t>
+      </w:r>
+      <w:r>
+        <w:rPr>
+          <w:rFonts w:ascii="Courier New" w:hAnsi="Courier New" w:cs="Courier New"/>
+          <w:lang w:val="ru-RU"/>
+        </w:rPr>
+        <w:t>.</w:t>
+      </w:r>
+      <w:proofErr w:type="spellStart"/>
+      <w:r>
+        <w:rPr>
+          <w:rFonts w:ascii="Courier New" w:hAnsi="Courier New" w:cs="Courier New"/>
+        </w:rPr>
+        <w:t>proxyHost</w:t>
+      </w:r>
+      <w:proofErr w:type="spellEnd"/>
+      <w:r>
+        <w:rPr>
+          <w:rFonts w:ascii="Courier New" w:hAnsi="Courier New" w:cs="Courier New"/>
+          <w:lang w:val="ru-RU"/>
+        </w:rPr>
+        <w:t>=</w:t>
+      </w:r>
+      <w:r>
+        <w:rPr>
+          <w:rFonts w:ascii="Courier New" w:hAnsi="Courier New" w:cs="Courier New"/>
+        </w:rPr>
+        <w:t>proxy</w:t>
+      </w:r>
+      <w:r>
+        <w:rPr>
+          <w:rFonts w:ascii="Courier New" w:hAnsi="Courier New" w:cs="Courier New"/>
+          <w:lang w:val="ru-RU"/>
+        </w:rPr>
+        <w:t>.</w:t>
+      </w:r>
+      <w:proofErr w:type="spellStart"/>
+      <w:r>
+        <w:rPr>
+          <w:rFonts w:ascii="Courier New" w:hAnsi="Courier New" w:cs="Courier New"/>
+        </w:rPr>
+        <w:t>npopm</w:t>
+      </w:r>
+      <w:proofErr w:type="spellEnd"/>
+      <w:r>
+        <w:rPr>
+          <w:rFonts w:ascii="Courier New" w:hAnsi="Courier New" w:cs="Courier New"/>
+          <w:lang w:val="ru-RU"/>
+        </w:rPr>
+        <w:t>.</w:t>
+      </w:r>
+      <w:proofErr w:type="spellStart"/>
+      <w:r>
+        <w:rPr>
+          <w:rFonts w:ascii="Courier New" w:hAnsi="Courier New" w:cs="Courier New"/>
+        </w:rPr>
+        <w:t>ru</w:t>
+      </w:r>
+      <w:proofErr w:type="spellEnd"/>
+    </w:p>
+    <w:p>
+      <w:pPr>
+        <w:spacing w:after="0" w:line="240" w:lineRule="auto"/>
+        <w:rPr>
+          <w:rFonts w:ascii="Courier New" w:hAnsi="Courier New" w:cs="Courier New"/>
+          <w:lang w:val="ru-RU"/>
+        </w:rPr>
+      </w:pPr>
+      <w:r>
+        <w:rPr>
+          <w:rFonts w:ascii="Courier New" w:hAnsi="Courier New" w:cs="Courier New"/>
+        </w:rPr>
+        <w:t>https</w:t>
+      </w:r>
+      <w:r>
+        <w:rPr>
+          <w:rFonts w:ascii="Courier New" w:hAnsi="Courier New" w:cs="Courier New"/>
+          <w:lang w:val="ru-RU"/>
+        </w:rPr>
+        <w:t>.</w:t>
+      </w:r>
+      <w:proofErr w:type="spellStart"/>
+      <w:r>
+        <w:rPr>
+          <w:rFonts w:ascii="Courier New" w:hAnsi="Courier New" w:cs="Courier New"/>
+        </w:rPr>
+        <w:t>proxyPort</w:t>
+      </w:r>
+      <w:proofErr w:type="spellEnd"/>
+      <w:r>
+        <w:rPr>
+          <w:rFonts w:ascii="Courier New" w:hAnsi="Courier New" w:cs="Courier New"/>
+          <w:lang w:val="ru-RU"/>
+        </w:rPr>
+        <w:t>=3128</w:t>
+      </w:r>
+    </w:p>
+    <w:p>
+      <w:pPr>
+        <w:spacing w:after="0" w:line="240" w:lineRule="auto"/>
+        <w:rPr>
+          <w:rFonts w:ascii="Courier New" w:hAnsi="Courier New" w:cs="Courier New"/>
+          <w:lang w:val="ru-RU"/>
+        </w:rPr>
+      </w:pPr>
+      <w:r>
+        <w:rPr>
+          <w:rFonts w:ascii="Courier New" w:hAnsi="Courier New" w:cs="Courier New"/>
+        </w:rPr>
+        <w:t>https</w:t>
+      </w:r>
+      <w:r>
+        <w:rPr>
+          <w:rFonts w:ascii="Courier New" w:hAnsi="Courier New" w:cs="Courier New"/>
+          <w:lang w:val="ru-RU"/>
+        </w:rPr>
+        <w:t>.</w:t>
+      </w:r>
+      <w:proofErr w:type="spellStart"/>
+      <w:r>
+        <w:rPr>
+          <w:rFonts w:ascii="Courier New" w:hAnsi="Courier New" w:cs="Courier New"/>
+        </w:rPr>
+        <w:t>proxyUser</w:t>
+      </w:r>
+      <w:proofErr w:type="spellEnd"/>
+      <w:r>
+        <w:rPr>
+          <w:rFonts w:ascii="Courier New" w:hAnsi="Courier New" w:cs="Courier New"/>
+          <w:lang w:val="ru-RU"/>
+        </w:rPr>
+        <w:t>=</w:t>
+      </w:r>
+      <w:proofErr w:type="spellStart"/>
+      <w:r>
+        <w:rPr>
+          <w:rFonts w:ascii="Courier New" w:hAnsi="Courier New" w:cs="Courier New"/>
+        </w:rPr>
+        <w:t>ayrat</w:t>
+      </w:r>
+      <w:proofErr w:type="spellEnd"/>
+    </w:p>
+    <w:p>
+      <w:pPr>
+        <w:rPr>
+          <w:rFonts w:ascii="Courier New" w:hAnsi="Courier New" w:cs="Courier New"/>
+          <w:lang w:val="ru-RU"/>
+        </w:rPr>
+      </w:pPr>
+      <w:r>
+        <w:rPr>
+          <w:rFonts w:ascii="Courier New" w:hAnsi="Courier New" w:cs="Courier New"/>
+        </w:rPr>
+        <w:t>https</w:t>
+      </w:r>
+      <w:r>
+        <w:rPr>
+          <w:rFonts w:ascii="Courier New" w:hAnsi="Courier New" w:cs="Courier New"/>
+          <w:lang w:val="ru-RU"/>
+        </w:rPr>
+        <w:t>.</w:t>
+      </w:r>
+      <w:proofErr w:type="spellStart"/>
+      <w:r>
+        <w:rPr>
+          <w:rFonts w:ascii="Courier New" w:hAnsi="Courier New" w:cs="Courier New"/>
+        </w:rPr>
+        <w:t>proxyPassword</w:t>
+      </w:r>
+      <w:proofErr w:type="spellEnd"/>
+      <w:r>
+        <w:rPr>
+          <w:rFonts w:ascii="Courier New" w:hAnsi="Courier New" w:cs="Courier New"/>
+          <w:lang w:val="ru-RU"/>
+        </w:rPr>
+        <w:t>=88888888</w:t>
+      </w:r>
+    </w:p>
+    <w:p>
+      <w:pPr>
+        <w:rPr>
+          <w:rFonts w:ascii="Courier New" w:hAnsi="Courier New" w:cs="Courier New"/>
+          <w:b/>
+        </w:rPr>
+      </w:pPr>
+      <w:r>
+        <w:rPr>
+          <w:rFonts w:ascii="Courier New" w:hAnsi="Courier New" w:cs="Courier New"/>
+          <w:b/>
+        </w:rPr>
+        <w:t>#?</w:t>
+      </w:r>
+    </w:p>
+    <w:p>
+      <w:pPr>
+        <w:rPr>
+          <w:rFonts w:ascii="Courier New" w:hAnsi="Courier New" w:cs="Courier New"/>
+          <w:b/>
+        </w:rPr>
+      </w:pPr>
+      <w:proofErr w:type="gramStart"/>
+      <w:r>
+        <w:rPr>
+          <w:rFonts w:ascii="Courier New" w:hAnsi="Courier New" w:cs="Courier New"/>
+          <w:b/>
+        </w:rPr>
+        <w:t>socksProxyHost=</w:t>
+      </w:r>
+      <w:proofErr w:type="gramEnd"/>
+      <w:r>
+        <w:rPr>
+          <w:rFonts w:ascii="Courier New" w:hAnsi="Courier New" w:cs="Courier New"/>
+          <w:b/>
+        </w:rPr>
+        <w:t>proxy.npopm.ru</w:t>
+      </w:r>
+    </w:p>
+    <w:p>
+      <w:pPr>
+        <w:rPr>
+          <w:rFonts w:ascii="Courier New" w:hAnsi="Courier New" w:cs="Courier New"/>
+          <w:b/>
+        </w:rPr>
+      </w:pPr>
+      <w:proofErr w:type="spellStart"/>
+      <w:proofErr w:type="gramStart"/>
+      <w:r>
+        <w:rPr>
+          <w:rFonts w:ascii="Courier New" w:hAnsi="Courier New" w:cs="Courier New"/>
+          <w:b/>
+        </w:rPr>
+        <w:t>socksProxyPort</w:t>
+      </w:r>
+      <w:proofErr w:type="spellEnd"/>
+      <w:r>
+        <w:rPr>
+          <w:rFonts w:ascii="Courier New" w:hAnsi="Courier New" w:cs="Courier New"/>
+          <w:b/>
+        </w:rPr>
+        <w:t>=</w:t>
+      </w:r>
+      <w:proofErr w:type="gramEnd"/>
+      <w:r>
+        <w:rPr>
+          <w:rFonts w:ascii="Courier New" w:hAnsi="Courier New" w:cs="Courier New"/>
+          <w:b/>
+        </w:rPr>
+        <w:t>3128</w:t>
+      </w:r>
+    </w:p>
+    <w:p>
+      <w:pPr>
+        <w:pStyle w:val="1"/>
+        <w:rPr>
+          <w:lang w:val="ru-RU"/>
+        </w:rPr>
+      </w:pPr>
+      <w:bookmarkStart w:id="2" w:name="_Toc66713556"/>
+      <w:r>
+        <w:lastRenderedPageBreak/>
+        <w:t>Maven</w:t>
+      </w:r>
+      <w:bookmarkEnd w:id="2"/>
+    </w:p>
+    <w:p>
+      <w:pPr>
+        <w:rPr>
+          <w:lang w:val="ru-RU"/>
+        </w:rPr>
+      </w:pPr>
+      <w:proofErr w:type="spellStart"/>
+      <w:r>
+        <w:rPr>
+          <w:lang w:val="ru-RU"/>
+        </w:rPr>
+        <w:t>Мавен</w:t>
+      </w:r>
+      <w:proofErr w:type="spellEnd"/>
+      <w:r>
+        <w:rPr>
+          <w:lang w:val="ru-RU"/>
+        </w:rPr>
+        <w:t xml:space="preserve"> в двух местах. Смотри что прописано в </w:t>
+      </w:r>
+      <w:r>
+        <w:t>IDE</w:t>
+      </w:r>
+    </w:p>
+    <w:p>
+      <w:pPr>
+        <w:rPr>
+          <w:lang w:val="ru-RU"/>
+        </w:rPr>
+      </w:pPr>
+      <w:r>
+        <w:rPr>
+          <w:lang w:val="ru-RU"/>
+        </w:rPr>
+        <w:t>\</w:t>
+      </w:r>
+      <w:proofErr w:type="spellStart"/>
+      <w:r>
+        <w:t>conf</w:t>
+      </w:r>
+      <w:proofErr w:type="spellEnd"/>
+      <w:r>
+        <w:rPr>
+          <w:lang w:val="ru-RU"/>
+        </w:rPr>
+        <w:t>\</w:t>
+      </w:r>
+      <w:r>
+        <w:t>settings</w:t>
+      </w:r>
+      <w:r>
+        <w:rPr>
+          <w:lang w:val="ru-RU"/>
+        </w:rPr>
+        <w:t>.</w:t>
+      </w:r>
+      <w:r>
+        <w:t>xml</w:t>
+      </w:r>
+    </w:p>
+    <w:p>
+      <w:r>
+        <w:t>&lt;</w:t>
+      </w:r>
+      <w:proofErr w:type="gramStart"/>
+      <w:r>
+        <w:t>proxies</w:t>
+      </w:r>
+      <w:proofErr w:type="gramEnd"/>
+      <w:r>
+        <w:t>&gt;</w:t>
+      </w:r>
+    </w:p>
+    <w:p>
+      <w:r>
+        <w:t xml:space="preserve">    </w:t>
+      </w:r>
+      <w:proofErr w:type="gramStart"/>
+      <w:r>
+        <w:t>&lt;!--</w:t>
+      </w:r>
+      <w:proofErr w:type="gramEnd"/>
+      <w:r>
+        <w:t xml:space="preserve"> proxy</w:t>
+      </w:r>
+    </w:p>
+    <w:p>
+      <w:r>
+        <w:t xml:space="preserve">     | Specification for one proxy, to be used in connecting to the network.</w:t>
+      </w:r>
+    </w:p>
+    <w:p>
+      <w:r>
+        <w:t xml:space="preserve">     |</w:t>
+      </w:r>
+    </w:p>
+    <w:p>
+      <w:r>
+        <w:t>--&gt;    &lt;proxy&gt;</w:t>
+      </w:r>
+    </w:p>
+    <w:p>
+      <w:r>
+        <w:t xml:space="preserve">      &lt;</w:t>
+      </w:r>
+      <w:proofErr w:type="gramStart"/>
+      <w:r>
+        <w:t>id&gt;</w:t>
+      </w:r>
+      <w:proofErr w:type="gramEnd"/>
+      <w:r>
+        <w:t>optional&lt;/id&gt;</w:t>
+      </w:r>
+    </w:p>
+    <w:p>
+      <w:r>
+        <w:t xml:space="preserve">      &lt;</w:t>
+      </w:r>
+      <w:proofErr w:type="gramStart"/>
+      <w:r>
+        <w:t>active&gt;</w:t>
+      </w:r>
+      <w:proofErr w:type="gramEnd"/>
+      <w:r>
+        <w:t>true&lt;/active&gt;</w:t>
+      </w:r>
+    </w:p>
+    <w:p>
+      <w:r>
+        <w:t xml:space="preserve">      &lt;</w:t>
+      </w:r>
+      <w:proofErr w:type="gramStart"/>
+      <w:r>
+        <w:t>protocol&gt;</w:t>
+      </w:r>
+      <w:proofErr w:type="gramEnd"/>
+      <w:r>
+        <w:t>http&lt;/protocol&gt;</w:t>
+      </w:r>
+    </w:p>
+    <w:p>
+      <w:r>
+        <w:t xml:space="preserve">      &lt;</w:t>
+      </w:r>
+      <w:proofErr w:type="gramStart"/>
+      <w:r>
+        <w:t>username&gt;</w:t>
+      </w:r>
+      <w:proofErr w:type="spellStart"/>
+      <w:proofErr w:type="gramEnd"/>
+      <w:r>
+        <w:t>ayrat</w:t>
+      </w:r>
+      <w:proofErr w:type="spellEnd"/>
+      <w:r>
+        <w:t>&lt;/username&gt;</w:t>
+      </w:r>
+    </w:p>
+    <w:p>
+      <w:r>
+        <w:t xml:space="preserve">      &lt;</w:t>
+      </w:r>
+      <w:proofErr w:type="gramStart"/>
+      <w:r>
+        <w:t>password&gt;</w:t>
+      </w:r>
+      <w:proofErr w:type="gramEnd"/>
+      <w:r>
+        <w:t>88888</w:t>
+      </w:r>
+      <w:r>
+        <w:t>&lt;/password&gt;</w:t>
+      </w:r>
+    </w:p>
+    <w:p>
+      <w:r>
+        <w:t xml:space="preserve">      &lt;host&gt;proxy.npopm.ru&lt;/host&gt;</w:t>
+      </w:r>
+    </w:p>
+    <w:p>
+      <w:r>
+        <w:t xml:space="preserve">      &lt;</w:t>
+      </w:r>
+      <w:proofErr w:type="gramStart"/>
+      <w:r>
+        <w:t>port&gt;</w:t>
+      </w:r>
+      <w:proofErr w:type="gramEnd"/>
+      <w:r>
+        <w:t>3128&lt;/port&gt;</w:t>
+      </w:r>
+    </w:p>
+    <w:p>
+      <w:r>
+        <w:t xml:space="preserve">      &lt;</w:t>
+      </w:r>
+      <w:proofErr w:type="spellStart"/>
+      <w:r>
+        <w:t>nonProxyHosts</w:t>
+      </w:r>
+      <w:proofErr w:type="spellEnd"/>
+      <w:r>
+        <w:t>&gt;local.net|some.host.com&lt;/</w:t>
+      </w:r>
+      <w:proofErr w:type="spellStart"/>
+      <w:r>
+        <w:t>nonProxyHosts</w:t>
+      </w:r>
+      <w:proofErr w:type="spellEnd"/>
+      <w:r>
+        <w:t>&gt;</w:t>
+      </w:r>
+    </w:p>
+    <w:p>
+      <w:pPr>
+        <w:rPr>
+          <w:lang w:val="ru-RU"/>
+        </w:rPr>
+      </w:pPr>
+      <w:r>
+        <w:t xml:space="preserve">    </w:t>
+      </w:r>
+      <w:r>
+        <w:rPr>
+          <w:lang w:val="ru-RU"/>
+        </w:rPr>
+        <w:t>&lt;/</w:t>
+      </w:r>
+      <w:r>
+        <w:t>proxy</w:t>
+      </w:r>
+      <w:r>
+        <w:rPr>
+          <w:lang w:val="ru-RU"/>
+        </w:rPr>
+        <w:t>&gt;&lt;!--</w:t>
+      </w:r>
+    </w:p>
+    <w:p>
+      <w:pPr>
+        <w:rPr>
+          <w:lang w:val="ru-RU"/>
+        </w:rPr>
+      </w:pPr>
+      <w:r>
+        <w:rPr>
+          <w:lang w:val="ru-RU"/>
+        </w:rPr>
+        <w:t xml:space="preserve">    --&gt;</w:t>
+      </w:r>
+    </w:p>
+    <w:p>
+      <w:pPr>
+        <w:rPr>
+          <w:lang w:val="ru-RU"/>
+        </w:rPr>
+      </w:pPr>
+      <w:r>
+        <w:rPr>
+          <w:lang w:val="ru-RU"/>
+        </w:rPr>
+        <w:t xml:space="preserve">  &lt;/</w:t>
+      </w:r>
+      <w:r>
+        <w:t>proxies</w:t>
+      </w:r>
+      <w:r>
+        <w:rPr>
+          <w:lang w:val="ru-RU"/>
+        </w:rPr>
+        <w:t>&gt;</w:t>
+      </w:r>
+    </w:p>
+    <w:p>
+      <w:pPr>
+        <w:rPr>
+          <w:lang w:val="ru-RU"/>
+        </w:rPr>
+      </w:pPr>
+      <w:r>
+        <w:rPr>
+          <w:lang w:val="ru-RU"/>
+        </w:rPr>
+        <w:t xml:space="preserve">Настройку можно корректировать, указывая значения для запуска в </w:t>
+      </w:r>
+      <w:r>
+        <w:t>Global</w:t>
+      </w:r>
+      <w:r>
+        <w:rPr>
+          <w:lang w:val="ru-RU"/>
+        </w:rPr>
+        <w:t xml:space="preserve"> </w:t>
+      </w:r>
+      <w:r>
+        <w:t>Execution</w:t>
+      </w:r>
+      <w:r>
+        <w:rPr>
+          <w:lang w:val="ru-RU"/>
+        </w:rPr>
+        <w:t xml:space="preserve"> </w:t>
+      </w:r>
+      <w:r>
+        <w:t>Options</w:t>
+      </w:r>
+    </w:p>
+    <w:p>
+      <w:pPr>
+        <w:autoSpaceDE w:val="0"/>
+        <w:autoSpaceDN w:val="0"/>
+        <w:adjustRightInd w:val="0"/>
+        <w:spacing w:after="0" w:line="240" w:lineRule="auto"/>
+        <w:rPr>
+          <w:rFonts w:ascii="Segoe UI" w:hAnsi="Segoe UI" w:cs="Segoe UI"/>
+          <w:color w:val="0F252D"/>
+          <w:sz w:val="24"/>
+          <w:szCs w:val="24"/>
+          <w:lang w:val="ru-RU"/>
+        </w:rPr>
+      </w:pPr>
+      <w:r>
+        <w:rPr>
+          <w:rFonts w:ascii="Segoe UI" w:hAnsi="Segoe UI" w:cs="Segoe UI"/>
+          <w:color w:val="0F252D"/>
+          <w:sz w:val="24"/>
+          <w:szCs w:val="24"/>
+          <w:lang w:val="ru-RU"/>
+        </w:rPr>
+        <w:t>-</w:t>
+      </w:r>
+      <w:proofErr w:type="spellStart"/>
+      <w:r>
+        <w:rPr>
+          <w:rFonts w:ascii="Segoe UI" w:hAnsi="Segoe UI" w:cs="Segoe UI"/>
+          <w:color w:val="0F252D"/>
+          <w:sz w:val="24"/>
+          <w:szCs w:val="24"/>
+        </w:rPr>
+        <w:t>Djava</w:t>
+      </w:r>
+      <w:proofErr w:type="spellEnd"/>
+      <w:r>
+        <w:rPr>
+          <w:rFonts w:ascii="Segoe UI" w:hAnsi="Segoe UI" w:cs="Segoe UI"/>
+          <w:color w:val="0F252D"/>
+          <w:sz w:val="24"/>
+          <w:szCs w:val="24"/>
+          <w:lang w:val="ru-RU"/>
+        </w:rPr>
+        <w:t>.</w:t>
+      </w:r>
+      <w:r>
+        <w:rPr>
+          <w:rFonts w:ascii="Segoe UI" w:hAnsi="Segoe UI" w:cs="Segoe UI"/>
+          <w:color w:val="0F252D"/>
+          <w:sz w:val="24"/>
+          <w:szCs w:val="24"/>
+        </w:rPr>
+        <w:t>net</w:t>
+      </w:r>
+      <w:r>
+        <w:rPr>
+          <w:rFonts w:ascii="Segoe UI" w:hAnsi="Segoe UI" w:cs="Segoe UI"/>
+          <w:color w:val="0F252D"/>
+          <w:sz w:val="24"/>
+          <w:szCs w:val="24"/>
+          <w:lang w:val="ru-RU"/>
+        </w:rPr>
+        <w:t>.</w:t>
+      </w:r>
+      <w:proofErr w:type="spellStart"/>
+      <w:r>
+        <w:rPr>
+          <w:rFonts w:ascii="Segoe UI" w:hAnsi="Segoe UI" w:cs="Segoe UI"/>
+          <w:color w:val="0F252D"/>
+          <w:sz w:val="24"/>
+          <w:szCs w:val="24"/>
+        </w:rPr>
+        <w:t>useSystemProxies</w:t>
+      </w:r>
+      <w:proofErr w:type="spellEnd"/>
+      <w:r>
+        <w:rPr>
+          <w:rFonts w:ascii="Segoe UI" w:hAnsi="Segoe UI" w:cs="Segoe UI"/>
+          <w:color w:val="0F252D"/>
+          <w:sz w:val="24"/>
+          <w:szCs w:val="24"/>
+          <w:lang w:val="ru-RU"/>
+        </w:rPr>
+        <w:t>=</w:t>
+      </w:r>
+      <w:r>
+        <w:rPr>
+          <w:rFonts w:ascii="Segoe UI" w:hAnsi="Segoe UI" w:cs="Segoe UI"/>
+          <w:color w:val="0F252D"/>
+          <w:sz w:val="24"/>
+          <w:szCs w:val="24"/>
+        </w:rPr>
+        <w:t>true</w:t>
+      </w:r>
+      <w:r>
+        <w:rPr>
+          <w:rFonts w:ascii="Segoe UI" w:hAnsi="Segoe UI" w:cs="Segoe UI"/>
+          <w:color w:val="0F252D"/>
+          <w:sz w:val="24"/>
+          <w:szCs w:val="24"/>
+          <w:lang w:val="ru-RU"/>
+        </w:rPr>
+        <w:t xml:space="preserve"> (не понятно как работает!)</w:t>
+      </w:r>
+    </w:p>
+    <w:p>
+      <w:pPr>
+        <w:rPr>
+          <w:lang w:val="ru-RU"/>
+        </w:rPr>
+      </w:pPr>
     </w:p>
     <w:p>
       <w:r>
         <w:rPr>
           <w:noProof/>
-          <w:lang w:eastAsia="ru-RU"/>
-        </w:rPr>
+          <w:lang w:val="ru-RU" w:eastAsia="ru-RU"/>
+        </w:rPr>
+        <w:lastRenderedPageBreak/>
         <w:drawing>
-          <wp:inline distT="0" distB="0" distL="0" distR="0" wp14:anchorId="46BBCE93" wp14:editId="2DF0C062">
-            <wp:extent cx="5940425" cy="1256876"/>
-            <wp:effectExtent l="0" t="0" r="3175" b="635"/>
-            <wp:docPr id="5" name="Рисунок 5"/>
+          <wp:inline distT="0" distB="0" distL="0" distR="0" wp14:anchorId="24E00628" wp14:editId="09D5BB8F">
+            <wp:extent cx="6090962" cy="3437564"/>
+            <wp:effectExtent l="0" t="0" r="5080" b="0"/>
+            <wp:docPr id="1" name="Рисунок 1"/>
             <wp:cNvGraphicFramePr>
               <a:graphicFrameLocks xmlns:a="http://schemas.openxmlformats.org/drawingml/2006/main" noChangeAspect="1"/>
             </wp:cNvGraphicFramePr>
@@ -441,1205 +1541,6 @@
                   <pic:spPr>
                     <a:xfrm>
                       <a:off x="0" y="0"/>
-                      <a:ext cx="5940425" cy="1256876"/>
-                    </a:xfrm>
-                    <a:prstGeom prst="rect">
-                      <a:avLst/>
-                    </a:prstGeom>
-                  </pic:spPr>
-                </pic:pic>
-              </a:graphicData>
-            </a:graphic>
-          </wp:inline>
-        </w:drawing>
-      </w:r>
-    </w:p>
-    <w:p>
-      <w:r>
-        <w:t>AND THIS FOR CONTROL</w:t>
-      </w:r>
-      <w:bookmarkStart w:id="1" w:name="_GoBack"/>
-      <w:bookmarkEnd w:id="1"/>
-    </w:p>
-    <w:p>
-      <w:pPr>
-        <w:rPr>
-          <w:lang w:val="ru-RU"/>
-        </w:rPr>
-      </w:pPr>
-      <w:r>
-        <w:rPr>
-          <w:noProof/>
-          <w:lang w:eastAsia="ru-RU"/>
-        </w:rPr>
-        <w:lastRenderedPageBreak/>
-        <w:drawing>
-          <wp:inline distT="0" distB="0" distL="0" distR="0" wp14:anchorId="0811476C" wp14:editId="19EDA938">
-            <wp:extent cx="4439565" cy="3829050"/>
-            <wp:effectExtent l="0" t="0" r="0" b="0"/>
-            <wp:docPr id="6" name="Рисунок 6"/>
-            <wp:cNvGraphicFramePr>
-              <a:graphicFrameLocks xmlns:a="http://schemas.openxmlformats.org/drawingml/2006/main" noChangeAspect="1"/>
-            </wp:cNvGraphicFramePr>
-            <a:graphic xmlns:a="http://schemas.openxmlformats.org/drawingml/2006/main">
-              <a:graphicData uri="http://schemas.openxmlformats.org/drawingml/2006/picture">
-                <pic:pic xmlns:pic="http://schemas.openxmlformats.org/drawingml/2006/picture">
-                  <pic:nvPicPr>
-                    <pic:cNvPr id="0" name=""/>
-                    <pic:cNvPicPr/>
-                  </pic:nvPicPr>
-                  <pic:blipFill>
-                    <a:blip r:embed="rId8"/>
-                    <a:stretch>
-                      <a:fillRect/>
-                    </a:stretch>
-                  </pic:blipFill>
-                  <pic:spPr>
-                    <a:xfrm>
-                      <a:off x="0" y="0"/>
-                      <a:ext cx="4440711" cy="3830038"/>
-                    </a:xfrm>
-                    <a:prstGeom prst="rect">
-                      <a:avLst/>
-                    </a:prstGeom>
-                  </pic:spPr>
-                </pic:pic>
-              </a:graphicData>
-            </a:graphic>
-          </wp:inline>
-        </w:drawing>
-      </w:r>
-    </w:p>
-    <w:p>
-      <w:pPr>
-        <w:pStyle w:val="1"/>
-      </w:pPr>
-      <w:proofErr w:type="spellStart"/>
-      <w:r>
-        <w:t>net</w:t>
-      </w:r>
-      <w:r>
-        <w:t>.</w:t>
-      </w:r>
-      <w:r>
-        <w:t>properties</w:t>
-      </w:r>
-      <w:bookmarkEnd w:id="0"/>
-      <w:proofErr w:type="spellEnd"/>
-    </w:p>
-    <w:p>
-      <w:proofErr w:type="gramStart"/>
-      <w:r>
-        <w:t>location</w:t>
-      </w:r>
-      <w:proofErr w:type="gramEnd"/>
-      <w:r>
-        <w:t xml:space="preserve">: </w:t>
-      </w:r>
-      <w:r>
-        <w:t>*</w:t>
-      </w:r>
-      <w:proofErr w:type="spellStart"/>
-      <w:r>
-        <w:t>jre</w:t>
-      </w:r>
-      <w:proofErr w:type="spellEnd"/>
-      <w:r>
-        <w:t>/</w:t>
-      </w:r>
-      <w:r>
-        <w:t>lib</w:t>
-      </w:r>
-    </w:p>
-    <w:p>
-      <w:proofErr w:type="spellStart"/>
-      <w:proofErr w:type="gramStart"/>
-      <w:r>
-        <w:t>netbeans</w:t>
-      </w:r>
-      <w:proofErr w:type="spellEnd"/>
-      <w:proofErr w:type="gramEnd"/>
-      <w:r>
-        <w:t xml:space="preserve"> </w:t>
-      </w:r>
-      <w:r>
-        <w:rPr>
-          <w:lang w:val="ru-RU"/>
-        </w:rPr>
-        <w:t>использует</w:t>
-      </w:r>
-      <w:r>
-        <w:t xml:space="preserve"> </w:t>
-      </w:r>
-      <w:proofErr w:type="spellStart"/>
-      <w:r>
-        <w:t>jdk</w:t>
-      </w:r>
-      <w:proofErr w:type="spellEnd"/>
-      <w:r>
-        <w:t>/</w:t>
-      </w:r>
-      <w:proofErr w:type="spellStart"/>
-      <w:r>
-        <w:t>jre</w:t>
-      </w:r>
-      <w:proofErr w:type="spellEnd"/>
-      <w:r>
-        <w:t>(</w:t>
-      </w:r>
-      <w:r>
-        <w:t xml:space="preserve">see </w:t>
-      </w:r>
-      <w:proofErr w:type="spellStart"/>
-      <w:r>
-        <w:t>netbeans</w:t>
-      </w:r>
-      <w:proofErr w:type="spellEnd"/>
-      <w:r>
-        <w:t>/</w:t>
-      </w:r>
-      <w:proofErr w:type="spellStart"/>
-      <w:r>
-        <w:t>etc</w:t>
-      </w:r>
-      <w:proofErr w:type="spellEnd"/>
-      <w:r>
-        <w:t>/</w:t>
-      </w:r>
-      <w:proofErr w:type="spellStart"/>
-      <w:r>
-        <w:t>netbeans.conf</w:t>
-      </w:r>
-      <w:proofErr w:type="spellEnd"/>
-      <w:r>
-        <w:t>)</w:t>
-      </w:r>
-    </w:p>
-    <w:p>
-      <w:pPr>
-        <w:rPr>
-          <w:lang w:val="ru-RU"/>
-        </w:rPr>
-      </w:pPr>
-      <w:r>
-        <w:rPr>
-          <w:lang w:val="ru-RU"/>
-        </w:rPr>
-        <w:t>Подхватываются при запуске программы</w:t>
-      </w:r>
-    </w:p>
-    <w:p>
-      <w:pPr>
-        <w:rPr>
-          <w:rFonts w:ascii="Courier New" w:hAnsi="Courier New" w:cs="Courier New"/>
-          <w:lang w:val="ru-RU"/>
-        </w:rPr>
-      </w:pPr>
-      <w:r>
-        <w:rPr>
-          <w:lang w:val="ru-RU"/>
-        </w:rPr>
-        <w:t>Содержание</w:t>
-      </w:r>
-      <w:r>
-        <w:rPr>
-          <w:lang w:val="ru-RU"/>
-        </w:rPr>
-        <w:br/>
-      </w:r>
-      <w:r>
-        <w:rPr>
-          <w:rFonts w:ascii="Courier New" w:hAnsi="Courier New" w:cs="Courier New"/>
-        </w:rPr>
-        <w:t>java</w:t>
-      </w:r>
-      <w:r>
-        <w:rPr>
-          <w:rFonts w:ascii="Courier New" w:hAnsi="Courier New" w:cs="Courier New"/>
-          <w:lang w:val="ru-RU"/>
-        </w:rPr>
-        <w:t>.</w:t>
-      </w:r>
-      <w:r>
-        <w:rPr>
-          <w:rFonts w:ascii="Courier New" w:hAnsi="Courier New" w:cs="Courier New"/>
-        </w:rPr>
-        <w:t>net</w:t>
-      </w:r>
-      <w:r>
-        <w:rPr>
-          <w:rFonts w:ascii="Courier New" w:hAnsi="Courier New" w:cs="Courier New"/>
-          <w:lang w:val="ru-RU"/>
-        </w:rPr>
-        <w:t>.</w:t>
-      </w:r>
-      <w:proofErr w:type="spellStart"/>
-      <w:r>
-        <w:rPr>
-          <w:rFonts w:ascii="Courier New" w:hAnsi="Courier New" w:cs="Courier New"/>
-        </w:rPr>
-        <w:t>useSystemProxies</w:t>
-      </w:r>
-      <w:proofErr w:type="spellEnd"/>
-      <w:r>
-        <w:rPr>
-          <w:rFonts w:ascii="Courier New" w:hAnsi="Courier New" w:cs="Courier New"/>
-          <w:lang w:val="ru-RU"/>
-        </w:rPr>
-        <w:t>=</w:t>
-      </w:r>
-      <w:r>
-        <w:rPr>
-          <w:rFonts w:ascii="Courier New" w:hAnsi="Courier New" w:cs="Courier New"/>
-        </w:rPr>
-        <w:t>false</w:t>
-      </w:r>
-    </w:p>
-    <w:p>
-      <w:pPr>
-        <w:rPr>
-          <w:rFonts w:ascii="Courier New" w:hAnsi="Courier New" w:cs="Courier New"/>
-          <w:lang w:val="ru-RU"/>
-        </w:rPr>
-      </w:pPr>
-      <w:r>
-        <w:rPr>
-          <w:rFonts w:ascii="Courier New" w:hAnsi="Courier New" w:cs="Courier New"/>
-          <w:lang w:val="ru-RU"/>
-        </w:rPr>
-        <w:t>#</w:t>
-      </w:r>
-    </w:p>
-    <w:p>
-      <w:pPr>
-        <w:rPr>
-          <w:rFonts w:ascii="Courier New" w:hAnsi="Courier New" w:cs="Courier New"/>
-          <w:lang w:val="ru-RU"/>
-        </w:rPr>
-      </w:pPr>
-      <w:r>
-        <w:rPr>
-          <w:rFonts w:ascii="Courier New" w:hAnsi="Courier New" w:cs="Courier New"/>
-        </w:rPr>
-        <w:t>http</w:t>
-      </w:r>
-      <w:r>
-        <w:rPr>
-          <w:rFonts w:ascii="Courier New" w:hAnsi="Courier New" w:cs="Courier New"/>
-          <w:lang w:val="ru-RU"/>
-        </w:rPr>
-        <w:t>.</w:t>
-      </w:r>
-      <w:proofErr w:type="spellStart"/>
-      <w:r>
-        <w:rPr>
-          <w:rFonts w:ascii="Courier New" w:hAnsi="Courier New" w:cs="Courier New"/>
-        </w:rPr>
-        <w:t>proxyHost</w:t>
-      </w:r>
-      <w:proofErr w:type="spellEnd"/>
-      <w:r>
-        <w:rPr>
-          <w:rFonts w:ascii="Courier New" w:hAnsi="Courier New" w:cs="Courier New"/>
-          <w:lang w:val="ru-RU"/>
-        </w:rPr>
-        <w:t>=</w:t>
-      </w:r>
-      <w:r>
-        <w:rPr>
-          <w:rFonts w:ascii="Courier New" w:hAnsi="Courier New" w:cs="Courier New"/>
-        </w:rPr>
-        <w:t>proxy</w:t>
-      </w:r>
-      <w:r>
-        <w:rPr>
-          <w:rFonts w:ascii="Courier New" w:hAnsi="Courier New" w:cs="Courier New"/>
-          <w:lang w:val="ru-RU"/>
-        </w:rPr>
-        <w:t>.</w:t>
-      </w:r>
-      <w:proofErr w:type="spellStart"/>
-      <w:r>
-        <w:rPr>
-          <w:rFonts w:ascii="Courier New" w:hAnsi="Courier New" w:cs="Courier New"/>
-        </w:rPr>
-        <w:t>npopm</w:t>
-      </w:r>
-      <w:proofErr w:type="spellEnd"/>
-      <w:r>
-        <w:rPr>
-          <w:rFonts w:ascii="Courier New" w:hAnsi="Courier New" w:cs="Courier New"/>
-          <w:lang w:val="ru-RU"/>
-        </w:rPr>
-        <w:t>.</w:t>
-      </w:r>
-      <w:proofErr w:type="spellStart"/>
-      <w:r>
-        <w:rPr>
-          <w:rFonts w:ascii="Courier New" w:hAnsi="Courier New" w:cs="Courier New"/>
-        </w:rPr>
-        <w:t>ru</w:t>
-      </w:r>
-      <w:proofErr w:type="spellEnd"/>
-    </w:p>
-    <w:p>
-      <w:pPr>
-        <w:rPr>
-          <w:rFonts w:ascii="Courier New" w:hAnsi="Courier New" w:cs="Courier New"/>
-          <w:lang w:val="ru-RU"/>
-        </w:rPr>
-      </w:pPr>
-      <w:r>
-        <w:rPr>
-          <w:rFonts w:ascii="Courier New" w:hAnsi="Courier New" w:cs="Courier New"/>
-        </w:rPr>
-        <w:t>http</w:t>
-      </w:r>
-      <w:r>
-        <w:rPr>
-          <w:rFonts w:ascii="Courier New" w:hAnsi="Courier New" w:cs="Courier New"/>
-          <w:lang w:val="ru-RU"/>
-        </w:rPr>
-        <w:t>.</w:t>
-      </w:r>
-      <w:proofErr w:type="spellStart"/>
-      <w:r>
-        <w:rPr>
-          <w:rFonts w:ascii="Courier New" w:hAnsi="Courier New" w:cs="Courier New"/>
-        </w:rPr>
-        <w:t>proxyPort</w:t>
-      </w:r>
-      <w:proofErr w:type="spellEnd"/>
-      <w:r>
-        <w:rPr>
-          <w:rFonts w:ascii="Courier New" w:hAnsi="Courier New" w:cs="Courier New"/>
-          <w:lang w:val="ru-RU"/>
-        </w:rPr>
-        <w:t>=3128</w:t>
-      </w:r>
-    </w:p>
-    <w:p>
-      <w:pPr>
-        <w:rPr>
-          <w:rFonts w:ascii="Courier New" w:hAnsi="Courier New" w:cs="Courier New"/>
-          <w:lang w:val="ru-RU"/>
-        </w:rPr>
-      </w:pPr>
-      <w:r>
-        <w:rPr>
-          <w:rFonts w:ascii="Courier New" w:hAnsi="Courier New" w:cs="Courier New"/>
-        </w:rPr>
-        <w:t>http</w:t>
-      </w:r>
-      <w:r>
-        <w:rPr>
-          <w:rFonts w:ascii="Courier New" w:hAnsi="Courier New" w:cs="Courier New"/>
-          <w:lang w:val="ru-RU"/>
-        </w:rPr>
-        <w:t>.</w:t>
-      </w:r>
-      <w:proofErr w:type="spellStart"/>
-      <w:r>
-        <w:rPr>
-          <w:rFonts w:ascii="Courier New" w:hAnsi="Courier New" w:cs="Courier New"/>
-        </w:rPr>
-        <w:t>proxyUser</w:t>
-      </w:r>
-      <w:proofErr w:type="spellEnd"/>
-      <w:r>
-        <w:rPr>
-          <w:rFonts w:ascii="Courier New" w:hAnsi="Courier New" w:cs="Courier New"/>
-          <w:lang w:val="ru-RU"/>
-        </w:rPr>
-        <w:t>=</w:t>
-      </w:r>
-      <w:proofErr w:type="spellStart"/>
-      <w:r>
-        <w:rPr>
-          <w:rFonts w:ascii="Courier New" w:hAnsi="Courier New" w:cs="Courier New"/>
-        </w:rPr>
-        <w:t>ayrat</w:t>
-      </w:r>
-      <w:proofErr w:type="spellEnd"/>
-    </w:p>
-    <w:p>
-      <w:pPr>
-        <w:rPr>
-          <w:rFonts w:ascii="Courier New" w:hAnsi="Courier New" w:cs="Courier New"/>
-          <w:lang w:val="ru-RU"/>
-        </w:rPr>
-      </w:pPr>
-      <w:r>
-        <w:rPr>
-          <w:rFonts w:ascii="Courier New" w:hAnsi="Courier New" w:cs="Courier New"/>
-        </w:rPr>
-        <w:t>http</w:t>
-      </w:r>
-      <w:r>
-        <w:rPr>
-          <w:rFonts w:ascii="Courier New" w:hAnsi="Courier New" w:cs="Courier New"/>
-          <w:lang w:val="ru-RU"/>
-        </w:rPr>
-        <w:t>.</w:t>
-      </w:r>
-      <w:proofErr w:type="spellStart"/>
-      <w:r>
-        <w:rPr>
-          <w:rFonts w:ascii="Courier New" w:hAnsi="Courier New" w:cs="Courier New"/>
-        </w:rPr>
-        <w:t>proxyPassword</w:t>
-      </w:r>
-      <w:proofErr w:type="spellEnd"/>
-      <w:r>
-        <w:rPr>
-          <w:rFonts w:ascii="Courier New" w:hAnsi="Courier New" w:cs="Courier New"/>
-          <w:lang w:val="ru-RU"/>
-        </w:rPr>
-        <w:t>=888888</w:t>
-      </w:r>
-    </w:p>
-    <w:p>
-      <w:pPr>
-        <w:rPr>
-          <w:rFonts w:ascii="Courier New" w:hAnsi="Courier New" w:cs="Courier New"/>
-          <w:lang w:val="ru-RU"/>
-        </w:rPr>
-      </w:pPr>
-      <w:r>
-        <w:rPr>
-          <w:rFonts w:ascii="Courier New" w:hAnsi="Courier New" w:cs="Courier New"/>
-          <w:lang w:val="ru-RU"/>
-        </w:rPr>
-        <w:t>#</w:t>
-      </w:r>
-    </w:p>
-    <w:p>
-      <w:pPr>
-        <w:spacing w:after="0" w:line="240" w:lineRule="auto"/>
-        <w:rPr>
-          <w:rFonts w:ascii="Courier New" w:hAnsi="Courier New" w:cs="Courier New"/>
-          <w:lang w:val="ru-RU"/>
-        </w:rPr>
-      </w:pPr>
-      <w:r>
-        <w:rPr>
-          <w:rFonts w:ascii="Courier New" w:hAnsi="Courier New" w:cs="Courier New"/>
-        </w:rPr>
-        <w:t>https</w:t>
-      </w:r>
-      <w:r>
-        <w:rPr>
-          <w:rFonts w:ascii="Courier New" w:hAnsi="Courier New" w:cs="Courier New"/>
-          <w:lang w:val="ru-RU"/>
-        </w:rPr>
-        <w:t>.</w:t>
-      </w:r>
-      <w:proofErr w:type="spellStart"/>
-      <w:r>
-        <w:rPr>
-          <w:rFonts w:ascii="Courier New" w:hAnsi="Courier New" w:cs="Courier New"/>
-        </w:rPr>
-        <w:t>proxyHost</w:t>
-      </w:r>
-      <w:proofErr w:type="spellEnd"/>
-      <w:r>
-        <w:rPr>
-          <w:rFonts w:ascii="Courier New" w:hAnsi="Courier New" w:cs="Courier New"/>
-          <w:lang w:val="ru-RU"/>
-        </w:rPr>
-        <w:t>=</w:t>
-      </w:r>
-      <w:r>
-        <w:rPr>
-          <w:rFonts w:ascii="Courier New" w:hAnsi="Courier New" w:cs="Courier New"/>
-        </w:rPr>
-        <w:t>proxy</w:t>
-      </w:r>
-      <w:r>
-        <w:rPr>
-          <w:rFonts w:ascii="Courier New" w:hAnsi="Courier New" w:cs="Courier New"/>
-          <w:lang w:val="ru-RU"/>
-        </w:rPr>
-        <w:t>.</w:t>
-      </w:r>
-      <w:proofErr w:type="spellStart"/>
-      <w:r>
-        <w:rPr>
-          <w:rFonts w:ascii="Courier New" w:hAnsi="Courier New" w:cs="Courier New"/>
-        </w:rPr>
-        <w:t>npopm</w:t>
-      </w:r>
-      <w:proofErr w:type="spellEnd"/>
-      <w:r>
-        <w:rPr>
-          <w:rFonts w:ascii="Courier New" w:hAnsi="Courier New" w:cs="Courier New"/>
-          <w:lang w:val="ru-RU"/>
-        </w:rPr>
-        <w:t>.</w:t>
-      </w:r>
-      <w:proofErr w:type="spellStart"/>
-      <w:r>
-        <w:rPr>
-          <w:rFonts w:ascii="Courier New" w:hAnsi="Courier New" w:cs="Courier New"/>
-        </w:rPr>
-        <w:t>ru</w:t>
-      </w:r>
-      <w:proofErr w:type="spellEnd"/>
-    </w:p>
-    <w:p>
-      <w:pPr>
-        <w:spacing w:after="0" w:line="240" w:lineRule="auto"/>
-        <w:rPr>
-          <w:rFonts w:ascii="Courier New" w:hAnsi="Courier New" w:cs="Courier New"/>
-          <w:lang w:val="ru-RU"/>
-        </w:rPr>
-      </w:pPr>
-      <w:r>
-        <w:rPr>
-          <w:rFonts w:ascii="Courier New" w:hAnsi="Courier New" w:cs="Courier New"/>
-        </w:rPr>
-        <w:t>https</w:t>
-      </w:r>
-      <w:r>
-        <w:rPr>
-          <w:rFonts w:ascii="Courier New" w:hAnsi="Courier New" w:cs="Courier New"/>
-          <w:lang w:val="ru-RU"/>
-        </w:rPr>
-        <w:t>.</w:t>
-      </w:r>
-      <w:proofErr w:type="spellStart"/>
-      <w:r>
-        <w:rPr>
-          <w:rFonts w:ascii="Courier New" w:hAnsi="Courier New" w:cs="Courier New"/>
-        </w:rPr>
-        <w:t>proxyPort</w:t>
-      </w:r>
-      <w:proofErr w:type="spellEnd"/>
-      <w:r>
-        <w:rPr>
-          <w:rFonts w:ascii="Courier New" w:hAnsi="Courier New" w:cs="Courier New"/>
-          <w:lang w:val="ru-RU"/>
-        </w:rPr>
-        <w:t>=3128</w:t>
-      </w:r>
-    </w:p>
-    <w:p>
-      <w:pPr>
-        <w:spacing w:after="0" w:line="240" w:lineRule="auto"/>
-        <w:rPr>
-          <w:rFonts w:ascii="Courier New" w:hAnsi="Courier New" w:cs="Courier New"/>
-          <w:lang w:val="ru-RU"/>
-        </w:rPr>
-      </w:pPr>
-      <w:r>
-        <w:rPr>
-          <w:rFonts w:ascii="Courier New" w:hAnsi="Courier New" w:cs="Courier New"/>
-        </w:rPr>
-        <w:t>https</w:t>
-      </w:r>
-      <w:r>
-        <w:rPr>
-          <w:rFonts w:ascii="Courier New" w:hAnsi="Courier New" w:cs="Courier New"/>
-          <w:lang w:val="ru-RU"/>
-        </w:rPr>
-        <w:t>.</w:t>
-      </w:r>
-      <w:proofErr w:type="spellStart"/>
-      <w:r>
-        <w:rPr>
-          <w:rFonts w:ascii="Courier New" w:hAnsi="Courier New" w:cs="Courier New"/>
-        </w:rPr>
-        <w:t>proxyUser</w:t>
-      </w:r>
-      <w:proofErr w:type="spellEnd"/>
-      <w:r>
-        <w:rPr>
-          <w:rFonts w:ascii="Courier New" w:hAnsi="Courier New" w:cs="Courier New"/>
-          <w:lang w:val="ru-RU"/>
-        </w:rPr>
-        <w:t>=</w:t>
-      </w:r>
-      <w:proofErr w:type="spellStart"/>
-      <w:r>
-        <w:rPr>
-          <w:rFonts w:ascii="Courier New" w:hAnsi="Courier New" w:cs="Courier New"/>
-        </w:rPr>
-        <w:t>ayrat</w:t>
-      </w:r>
-      <w:proofErr w:type="spellEnd"/>
-    </w:p>
-    <w:p>
-      <w:pPr>
-        <w:rPr>
-          <w:rFonts w:ascii="Courier New" w:hAnsi="Courier New" w:cs="Courier New"/>
-          <w:lang w:val="ru-RU"/>
-        </w:rPr>
-      </w:pPr>
-      <w:r>
-        <w:rPr>
-          <w:rFonts w:ascii="Courier New" w:hAnsi="Courier New" w:cs="Courier New"/>
-        </w:rPr>
-        <w:t>https</w:t>
-      </w:r>
-      <w:r>
-        <w:rPr>
-          <w:rFonts w:ascii="Courier New" w:hAnsi="Courier New" w:cs="Courier New"/>
-          <w:lang w:val="ru-RU"/>
-        </w:rPr>
-        <w:t>.</w:t>
-      </w:r>
-      <w:proofErr w:type="spellStart"/>
-      <w:r>
-        <w:rPr>
-          <w:rFonts w:ascii="Courier New" w:hAnsi="Courier New" w:cs="Courier New"/>
-        </w:rPr>
-        <w:t>proxyPassword</w:t>
-      </w:r>
-      <w:proofErr w:type="spellEnd"/>
-      <w:r>
-        <w:rPr>
-          <w:rFonts w:ascii="Courier New" w:hAnsi="Courier New" w:cs="Courier New"/>
-          <w:lang w:val="ru-RU"/>
-        </w:rPr>
-        <w:t>=88888888</w:t>
-      </w:r>
-    </w:p>
-    <w:p>
-      <w:pPr>
-        <w:rPr>
-          <w:rFonts w:ascii="Courier New" w:hAnsi="Courier New" w:cs="Courier New"/>
-          <w:b/>
-        </w:rPr>
-      </w:pPr>
-      <w:r>
-        <w:rPr>
-          <w:rFonts w:ascii="Courier New" w:hAnsi="Courier New" w:cs="Courier New"/>
-          <w:b/>
-        </w:rPr>
-        <w:t>#?</w:t>
-      </w:r>
-    </w:p>
-    <w:p>
-      <w:pPr>
-        <w:rPr>
-          <w:rFonts w:ascii="Courier New" w:hAnsi="Courier New" w:cs="Courier New"/>
-          <w:b/>
-        </w:rPr>
-      </w:pPr>
-      <w:proofErr w:type="gramStart"/>
-      <w:r>
-        <w:rPr>
-          <w:rFonts w:ascii="Courier New" w:hAnsi="Courier New" w:cs="Courier New"/>
-          <w:b/>
-        </w:rPr>
-        <w:t>socksProxyHost=</w:t>
-      </w:r>
-      <w:proofErr w:type="gramEnd"/>
-      <w:r>
-        <w:rPr>
-          <w:rFonts w:ascii="Courier New" w:hAnsi="Courier New" w:cs="Courier New"/>
-          <w:b/>
-        </w:rPr>
-        <w:t>proxy.npopm.ru</w:t>
-      </w:r>
-    </w:p>
-    <w:p>
-      <w:pPr>
-        <w:rPr>
-          <w:rFonts w:ascii="Courier New" w:hAnsi="Courier New" w:cs="Courier New"/>
-          <w:b/>
-        </w:rPr>
-      </w:pPr>
-      <w:proofErr w:type="spellStart"/>
-      <w:proofErr w:type="gramStart"/>
-      <w:r>
-        <w:rPr>
-          <w:rFonts w:ascii="Courier New" w:hAnsi="Courier New" w:cs="Courier New"/>
-          <w:b/>
-        </w:rPr>
-        <w:t>socksProxyPort</w:t>
-      </w:r>
-      <w:proofErr w:type="spellEnd"/>
-      <w:r>
-        <w:rPr>
-          <w:rFonts w:ascii="Courier New" w:hAnsi="Courier New" w:cs="Courier New"/>
-          <w:b/>
-        </w:rPr>
-        <w:t>=</w:t>
-      </w:r>
-      <w:proofErr w:type="gramEnd"/>
-      <w:r>
-        <w:rPr>
-          <w:rFonts w:ascii="Courier New" w:hAnsi="Courier New" w:cs="Courier New"/>
-          <w:b/>
-        </w:rPr>
-        <w:t>3128</w:t>
-      </w:r>
-    </w:p>
-    <w:p>
-      <w:pPr>
-        <w:pStyle w:val="1"/>
-        <w:rPr>
-          <w:lang w:val="ru-RU"/>
-        </w:rPr>
-      </w:pPr>
-      <w:bookmarkStart w:id="2" w:name="_Toc66713556"/>
-      <w:r>
-        <w:lastRenderedPageBreak/>
-        <w:t>Maven</w:t>
-      </w:r>
-      <w:bookmarkEnd w:id="2"/>
-    </w:p>
-    <w:p>
-      <w:pPr>
-        <w:rPr>
-          <w:lang w:val="ru-RU"/>
-        </w:rPr>
-      </w:pPr>
-      <w:proofErr w:type="spellStart"/>
-      <w:r>
-        <w:rPr>
-          <w:lang w:val="ru-RU"/>
-        </w:rPr>
-        <w:t>Мавен</w:t>
-      </w:r>
-      <w:proofErr w:type="spellEnd"/>
-      <w:r>
-        <w:rPr>
-          <w:lang w:val="ru-RU"/>
-        </w:rPr>
-        <w:t xml:space="preserve"> в двух местах. Смотри что прописано в </w:t>
-      </w:r>
-      <w:r>
-        <w:t>IDE</w:t>
-      </w:r>
-    </w:p>
-    <w:p>
-      <w:pPr>
-        <w:rPr>
-          <w:lang w:val="ru-RU"/>
-        </w:rPr>
-      </w:pPr>
-      <w:r>
-        <w:rPr>
-          <w:lang w:val="ru-RU"/>
-        </w:rPr>
-        <w:t>\</w:t>
-      </w:r>
-      <w:proofErr w:type="spellStart"/>
-      <w:r>
-        <w:t>conf</w:t>
-      </w:r>
-      <w:proofErr w:type="spellEnd"/>
-      <w:r>
-        <w:rPr>
-          <w:lang w:val="ru-RU"/>
-        </w:rPr>
-        <w:t>\</w:t>
-      </w:r>
-      <w:r>
-        <w:t>settings</w:t>
-      </w:r>
-      <w:r>
-        <w:rPr>
-          <w:lang w:val="ru-RU"/>
-        </w:rPr>
-        <w:t>.</w:t>
-      </w:r>
-      <w:r>
-        <w:t>xml</w:t>
-      </w:r>
-    </w:p>
-    <w:p>
-      <w:r>
-        <w:t>&lt;</w:t>
-      </w:r>
-      <w:proofErr w:type="gramStart"/>
-      <w:r>
-        <w:t>proxies</w:t>
-      </w:r>
-      <w:proofErr w:type="gramEnd"/>
-      <w:r>
-        <w:t>&gt;</w:t>
-      </w:r>
-    </w:p>
-    <w:p>
-      <w:r>
-        <w:t xml:space="preserve">    </w:t>
-      </w:r>
-      <w:proofErr w:type="gramStart"/>
-      <w:r>
-        <w:t>&lt;!--</w:t>
-      </w:r>
-      <w:proofErr w:type="gramEnd"/>
-      <w:r>
-        <w:t xml:space="preserve"> proxy</w:t>
-      </w:r>
-    </w:p>
-    <w:p>
-      <w:r>
-        <w:t xml:space="preserve">     | Specification for one proxy, to be used in connecting to the network.</w:t>
-      </w:r>
-    </w:p>
-    <w:p>
-      <w:r>
-        <w:t xml:space="preserve">     |</w:t>
-      </w:r>
-    </w:p>
-    <w:p>
-      <w:r>
-        <w:t>--&gt;    &lt;proxy&gt;</w:t>
-      </w:r>
-    </w:p>
-    <w:p>
-      <w:r>
-        <w:t xml:space="preserve">      &lt;</w:t>
-      </w:r>
-      <w:proofErr w:type="gramStart"/>
-      <w:r>
-        <w:t>id&gt;</w:t>
-      </w:r>
-      <w:proofErr w:type="gramEnd"/>
-      <w:r>
-        <w:t>optional&lt;/id&gt;</w:t>
-      </w:r>
-    </w:p>
-    <w:p>
-      <w:r>
-        <w:t xml:space="preserve">      &lt;</w:t>
-      </w:r>
-      <w:proofErr w:type="gramStart"/>
-      <w:r>
-        <w:t>active&gt;</w:t>
-      </w:r>
-      <w:proofErr w:type="gramEnd"/>
-      <w:r>
-        <w:t>true&lt;/active&gt;</w:t>
-      </w:r>
-    </w:p>
-    <w:p>
-      <w:r>
-        <w:t xml:space="preserve">      &lt;</w:t>
-      </w:r>
-      <w:proofErr w:type="gramStart"/>
-      <w:r>
-        <w:t>protocol&gt;</w:t>
-      </w:r>
-      <w:proofErr w:type="gramEnd"/>
-      <w:r>
-        <w:t>http&lt;/protocol&gt;</w:t>
-      </w:r>
-    </w:p>
-    <w:p>
-      <w:r>
-        <w:t xml:space="preserve">      &lt;</w:t>
-      </w:r>
-      <w:proofErr w:type="gramStart"/>
-      <w:r>
-        <w:t>username&gt;</w:t>
-      </w:r>
-      <w:proofErr w:type="spellStart"/>
-      <w:proofErr w:type="gramEnd"/>
-      <w:r>
-        <w:t>ayrat</w:t>
-      </w:r>
-      <w:proofErr w:type="spellEnd"/>
-      <w:r>
-        <w:t>&lt;/username&gt;</w:t>
-      </w:r>
-    </w:p>
-    <w:p>
-      <w:r>
-        <w:t xml:space="preserve">      &lt;</w:t>
-      </w:r>
-      <w:proofErr w:type="gramStart"/>
-      <w:r>
-        <w:t>password&gt;</w:t>
-      </w:r>
-      <w:proofErr w:type="gramEnd"/>
-      <w:r>
-        <w:t>88888</w:t>
-      </w:r>
-      <w:r>
-        <w:t>&lt;/password&gt;</w:t>
-      </w:r>
-    </w:p>
-    <w:p>
-      <w:r>
-        <w:t xml:space="preserve">      &lt;host&gt;proxy.npopm.ru&lt;/host&gt;</w:t>
-      </w:r>
-    </w:p>
-    <w:p>
-      <w:r>
-        <w:t xml:space="preserve">      &lt;</w:t>
-      </w:r>
-      <w:proofErr w:type="gramStart"/>
-      <w:r>
-        <w:t>port&gt;</w:t>
-      </w:r>
-      <w:proofErr w:type="gramEnd"/>
-      <w:r>
-        <w:t>3128&lt;/port&gt;</w:t>
-      </w:r>
-    </w:p>
-    <w:p>
-      <w:r>
-        <w:t xml:space="preserve">      &lt;</w:t>
-      </w:r>
-      <w:proofErr w:type="spellStart"/>
-      <w:r>
-        <w:t>nonProxyHosts</w:t>
-      </w:r>
-      <w:proofErr w:type="spellEnd"/>
-      <w:r>
-        <w:t>&gt;local.net|some.host.com&lt;/</w:t>
-      </w:r>
-      <w:proofErr w:type="spellStart"/>
-      <w:r>
-        <w:t>nonProxyHosts</w:t>
-      </w:r>
-      <w:proofErr w:type="spellEnd"/>
-      <w:r>
-        <w:t>&gt;</w:t>
-      </w:r>
-    </w:p>
-    <w:p>
-      <w:pPr>
-        <w:rPr>
-          <w:lang w:val="ru-RU"/>
-        </w:rPr>
-      </w:pPr>
-      <w:r>
-        <w:t xml:space="preserve">    </w:t>
-      </w:r>
-      <w:r>
-        <w:rPr>
-          <w:lang w:val="ru-RU"/>
-        </w:rPr>
-        <w:t>&lt;/</w:t>
-      </w:r>
-      <w:r>
-        <w:t>proxy</w:t>
-      </w:r>
-      <w:r>
-        <w:rPr>
-          <w:lang w:val="ru-RU"/>
-        </w:rPr>
-        <w:t>&gt;&lt;!--</w:t>
-      </w:r>
-    </w:p>
-    <w:p>
-      <w:pPr>
-        <w:rPr>
-          <w:lang w:val="ru-RU"/>
-        </w:rPr>
-      </w:pPr>
-      <w:r>
-        <w:rPr>
-          <w:lang w:val="ru-RU"/>
-        </w:rPr>
-        <w:t xml:space="preserve">    --&gt;</w:t>
-      </w:r>
-    </w:p>
-    <w:p>
-      <w:pPr>
-        <w:rPr>
-          <w:lang w:val="ru-RU"/>
-        </w:rPr>
-      </w:pPr>
-      <w:r>
-        <w:rPr>
-          <w:lang w:val="ru-RU"/>
-        </w:rPr>
-        <w:t xml:space="preserve">  &lt;/</w:t>
-      </w:r>
-      <w:r>
-        <w:t>proxies</w:t>
-      </w:r>
-      <w:r>
-        <w:rPr>
-          <w:lang w:val="ru-RU"/>
-        </w:rPr>
-        <w:t>&gt;</w:t>
-      </w:r>
-    </w:p>
-    <w:p>
-      <w:pPr>
-        <w:rPr>
-          <w:lang w:val="ru-RU"/>
-        </w:rPr>
-      </w:pPr>
-      <w:r>
-        <w:rPr>
-          <w:lang w:val="ru-RU"/>
-        </w:rPr>
-        <w:t xml:space="preserve">Настройку можно корректировать, указывая значения для запуска в </w:t>
-      </w:r>
-      <w:r>
-        <w:t>Global</w:t>
-      </w:r>
-      <w:r>
-        <w:rPr>
-          <w:lang w:val="ru-RU"/>
-        </w:rPr>
-        <w:t xml:space="preserve"> </w:t>
-      </w:r>
-      <w:r>
-        <w:t>Execution</w:t>
-      </w:r>
-      <w:r>
-        <w:rPr>
-          <w:lang w:val="ru-RU"/>
-        </w:rPr>
-        <w:t xml:space="preserve"> </w:t>
-      </w:r>
-      <w:r>
-        <w:t>Options</w:t>
-      </w:r>
-    </w:p>
-    <w:p>
-      <w:pPr>
-        <w:autoSpaceDE w:val="0"/>
-        <w:autoSpaceDN w:val="0"/>
-        <w:adjustRightInd w:val="0"/>
-        <w:spacing w:after="0" w:line="240" w:lineRule="auto"/>
-        <w:rPr>
-          <w:rFonts w:ascii="Segoe UI" w:hAnsi="Segoe UI" w:cs="Segoe UI"/>
-          <w:color w:val="0F252D"/>
-          <w:sz w:val="24"/>
-          <w:szCs w:val="24"/>
-          <w:lang w:val="ru-RU"/>
-        </w:rPr>
-      </w:pPr>
-      <w:r>
-        <w:rPr>
-          <w:rFonts w:ascii="Segoe UI" w:hAnsi="Segoe UI" w:cs="Segoe UI"/>
-          <w:color w:val="0F252D"/>
-          <w:sz w:val="24"/>
-          <w:szCs w:val="24"/>
-          <w:lang w:val="ru-RU"/>
-        </w:rPr>
-        <w:t>-</w:t>
-      </w:r>
-      <w:proofErr w:type="spellStart"/>
-      <w:r>
-        <w:rPr>
-          <w:rFonts w:ascii="Segoe UI" w:hAnsi="Segoe UI" w:cs="Segoe UI"/>
-          <w:color w:val="0F252D"/>
-          <w:sz w:val="24"/>
-          <w:szCs w:val="24"/>
-        </w:rPr>
-        <w:t>Djava</w:t>
-      </w:r>
-      <w:proofErr w:type="spellEnd"/>
-      <w:r>
-        <w:rPr>
-          <w:rFonts w:ascii="Segoe UI" w:hAnsi="Segoe UI" w:cs="Segoe UI"/>
-          <w:color w:val="0F252D"/>
-          <w:sz w:val="24"/>
-          <w:szCs w:val="24"/>
-          <w:lang w:val="ru-RU"/>
-        </w:rPr>
-        <w:t>.</w:t>
-      </w:r>
-      <w:r>
-        <w:rPr>
-          <w:rFonts w:ascii="Segoe UI" w:hAnsi="Segoe UI" w:cs="Segoe UI"/>
-          <w:color w:val="0F252D"/>
-          <w:sz w:val="24"/>
-          <w:szCs w:val="24"/>
-        </w:rPr>
-        <w:t>net</w:t>
-      </w:r>
-      <w:r>
-        <w:rPr>
-          <w:rFonts w:ascii="Segoe UI" w:hAnsi="Segoe UI" w:cs="Segoe UI"/>
-          <w:color w:val="0F252D"/>
-          <w:sz w:val="24"/>
-          <w:szCs w:val="24"/>
-          <w:lang w:val="ru-RU"/>
-        </w:rPr>
-        <w:t>.</w:t>
-      </w:r>
-      <w:proofErr w:type="spellStart"/>
-      <w:r>
-        <w:rPr>
-          <w:rFonts w:ascii="Segoe UI" w:hAnsi="Segoe UI" w:cs="Segoe UI"/>
-          <w:color w:val="0F252D"/>
-          <w:sz w:val="24"/>
-          <w:szCs w:val="24"/>
-        </w:rPr>
-        <w:t>useSystemProxies</w:t>
-      </w:r>
-      <w:proofErr w:type="spellEnd"/>
-      <w:r>
-        <w:rPr>
-          <w:rFonts w:ascii="Segoe UI" w:hAnsi="Segoe UI" w:cs="Segoe UI"/>
-          <w:color w:val="0F252D"/>
-          <w:sz w:val="24"/>
-          <w:szCs w:val="24"/>
-          <w:lang w:val="ru-RU"/>
-        </w:rPr>
-        <w:t>=</w:t>
-      </w:r>
-      <w:r>
-        <w:rPr>
-          <w:rFonts w:ascii="Segoe UI" w:hAnsi="Segoe UI" w:cs="Segoe UI"/>
-          <w:color w:val="0F252D"/>
-          <w:sz w:val="24"/>
-          <w:szCs w:val="24"/>
-        </w:rPr>
-        <w:t>true</w:t>
-      </w:r>
-      <w:r>
-        <w:rPr>
-          <w:rFonts w:ascii="Segoe UI" w:hAnsi="Segoe UI" w:cs="Segoe UI"/>
-          <w:color w:val="0F252D"/>
-          <w:sz w:val="24"/>
-          <w:szCs w:val="24"/>
-          <w:lang w:val="ru-RU"/>
-        </w:rPr>
-        <w:t xml:space="preserve"> (не понятно как работает!)</w:t>
-      </w:r>
-    </w:p>
-    <w:p>
-      <w:pPr>
-        <w:rPr>
-          <w:lang w:val="ru-RU"/>
-        </w:rPr>
-      </w:pPr>
-    </w:p>
-    <w:p>
-      <w:r>
-        <w:rPr>
-          <w:noProof/>
-          <w:lang w:val="ru-RU" w:eastAsia="ru-RU"/>
-        </w:rPr>
-        <w:lastRenderedPageBreak/>
-        <w:drawing>
-          <wp:inline distT="0" distB="0" distL="0" distR="0" wp14:anchorId="24E00628" wp14:editId="09D5BB8F">
-            <wp:extent cx="6090962" cy="3437564"/>
-            <wp:effectExtent l="0" t="0" r="5080" b="0"/>
-            <wp:docPr id="1" name="Рисунок 1"/>
-            <wp:cNvGraphicFramePr>
-              <a:graphicFrameLocks xmlns:a="http://schemas.openxmlformats.org/drawingml/2006/main" noChangeAspect="1"/>
-            </wp:cNvGraphicFramePr>
-            <a:graphic xmlns:a="http://schemas.openxmlformats.org/drawingml/2006/main">
-              <a:graphicData uri="http://schemas.openxmlformats.org/drawingml/2006/picture">
-                <pic:pic xmlns:pic="http://schemas.openxmlformats.org/drawingml/2006/picture">
-                  <pic:nvPicPr>
-                    <pic:cNvPr id="0" name=""/>
-                    <pic:cNvPicPr/>
-                  </pic:nvPicPr>
-                  <pic:blipFill>
-                    <a:blip r:embed="rId9"/>
-                    <a:stretch>
-                      <a:fillRect/>
-                    </a:stretch>
-                  </pic:blipFill>
-                  <pic:spPr>
-                    <a:xfrm>
-                      <a:off x="0" y="0"/>
                       <a:ext cx="6093232" cy="3438845"/>
                     </a:xfrm>
                     <a:prstGeom prst="rect">
@@ -2599,7 +2500,7 @@
                     <pic:cNvPicPr/>
                   </pic:nvPicPr>
                   <pic:blipFill>
-                    <a:blip r:embed="rId10"/>
+                    <a:blip r:embed="rId8"/>
                     <a:stretch>
                       <a:fillRect/>
                     </a:stretch>
@@ -4114,7 +4015,7 @@
 </file>
 
 <file path=customXml/itemProps1.xml><?xml version="1.0" encoding="utf-8"?>
-<ds:datastoreItem xmlns:ds="http://schemas.openxmlformats.org/officeDocument/2006/customXml" ds:itemID="{9F862C18-1A9B-4B4B-A268-DD066F2EA373}">
+<ds:datastoreItem xmlns:ds="http://schemas.openxmlformats.org/officeDocument/2006/customXml" ds:itemID="{BA72353C-4632-483D-B95F-3237ADF2C5D3}">
   <ds:schemaRefs>
     <ds:schemaRef ds:uri="http://schemas.openxmlformats.org/officeDocument/2006/bibliography"/>
   </ds:schemaRefs>

</xml_diff>